<commit_message>
tambah footer dan tambah sub judul di docx
</commit_message>
<xml_diff>
--- a/belajar git.docx
+++ b/belajar git.docx
@@ -12,24 +12,56 @@
     </w:p>
     <w:p>
       <w:pPr>
-        <w:jc w:val="left"/>
-        <w:rPr>
-          <w:lang w:val="en-ID"/>
-        </w:rPr>
-      </w:pPr>
-    </w:p>
-    <w:p>
-      <w:pPr>
-        <w:jc w:val="left"/>
-        <w:rPr>
-          <w:lang w:val="sv-SE"/>
-        </w:rPr>
-      </w:pPr>
-      <w:r>
-        <w:rPr>
-          <w:lang w:val="en-ID"/>
-        </w:rPr>
-        <w:t xml:space="preserve">Baik. Kita kunci dulu </w:t>
+        <w:rPr>
+          <w:lang w:val="en-ID"/>
+        </w:rPr>
+      </w:pPr>
+    </w:p>
+    <w:p>
+      <w:pPr>
+        <w:rPr>
+          <w:lang w:val="sv-SE"/>
+        </w:rPr>
+      </w:pPr>
+      <w:r>
+        <w:rPr>
+          <w:lang w:val="sv-SE"/>
+        </w:rPr>
+        <w:t>Ini adalah catatan pe</w:t>
+      </w:r>
+      <w:r>
+        <w:rPr>
+          <w:lang w:val="sv-SE"/>
+        </w:rPr>
+        <w:t>rubahannya, silahkan pelajari</w:t>
+      </w:r>
+    </w:p>
+    <w:p>
+      <w:pPr>
+        <w:jc w:val="left"/>
+        <w:rPr>
+          <w:lang w:val="sv-SE"/>
+        </w:rPr>
+      </w:pPr>
+    </w:p>
+    <w:p>
+      <w:pPr>
+        <w:jc w:val="left"/>
+        <w:rPr>
+          <w:lang w:val="sv-SE"/>
+        </w:rPr>
+      </w:pPr>
+      <w:r>
+        <w:rPr>
+          <w:lang w:val="sv-SE"/>
+        </w:rPr>
+        <w:t xml:space="preserve">Baik. </w:t>
+      </w:r>
+      <w:r>
+        <w:rPr>
+          <w:lang w:val="en-ID"/>
+        </w:rPr>
+        <w:t xml:space="preserve">Kita kunci dulu </w:t>
       </w:r>
       <w:r>
         <w:rPr>
@@ -153,22 +185,6 @@
       <w:pPr>
         <w:jc w:val="left"/>
         <w:rPr>
-          <w:lang w:val="en-ID"/>
-        </w:rPr>
-      </w:pPr>
-      <w:r>
-        <w:rPr>
-          <w:lang w:val="en-ID"/>
-        </w:rPr>
-        <w:pict w14:anchorId="26F6E4A5">
-          <v:rect id="_x0000_i1109" style="width:0;height:1.5pt" o:hrstd="t" o:hr="t" fillcolor="#a0a0a0" stroked="f"/>
-        </w:pict>
-      </w:r>
-    </w:p>
-    <w:p>
-      <w:pPr>
-        <w:jc w:val="left"/>
-        <w:rPr>
           <w:b/>
           <w:bCs/>
           <w:lang w:val="en-ID"/>
@@ -250,7 +266,7 @@
           <w:lang w:val="en-ID"/>
         </w:rPr>
         <w:pict w14:anchorId="68AE6801">
-          <v:rect id="_x0000_i1110" style="width:0;height:1.5pt" o:hrstd="t" o:hr="t" fillcolor="#a0a0a0" stroked="f"/>
+          <v:rect id="_x0000_i1118" style="width:0;height:1.5pt" o:hrstd="t" o:hr="t" fillcolor="#a0a0a0" stroked="f"/>
         </w:pict>
       </w:r>
     </w:p>
@@ -485,6 +501,7 @@
           <w:bCs/>
           <w:lang w:val="en-ID"/>
         </w:rPr>
+        <w:lastRenderedPageBreak/>
         <w:t>git status</w:t>
       </w:r>
       <w:r>
@@ -508,7 +525,6 @@
           <w:bCs/>
           <w:lang w:val="sv-SE"/>
         </w:rPr>
-        <w:lastRenderedPageBreak/>
         <w:t>git diff</w:t>
       </w:r>
       <w:r>
@@ -901,6 +917,7 @@
         <w:rPr>
           <w:lang w:val="en-ID"/>
         </w:rPr>
+        <w:lastRenderedPageBreak/>
         <w:pict w14:anchorId="735B0715">
           <v:rect id="_x0000_i1114" style="width:0;height:1.5pt" o:hrstd="t" o:hr="t" fillcolor="#a0a0a0" stroked="f"/>
         </w:pict>
@@ -950,7 +967,6 @@
           <w:bCs/>
           <w:lang w:val="en-ID"/>
         </w:rPr>
-        <w:lastRenderedPageBreak/>
         <w:t>init/clone</w:t>
       </w:r>
       <w:r>

</xml_diff>

<commit_message>
hapus hr ga jelas di docx
</commit_message>
<xml_diff>
--- a/belajar git.docx
+++ b/belajar git.docx
@@ -258,22 +258,6 @@
       <w:pPr>
         <w:jc w:val="left"/>
         <w:rPr>
-          <w:lang w:val="en-ID"/>
-        </w:rPr>
-      </w:pPr>
-      <w:r>
-        <w:rPr>
-          <w:lang w:val="en-ID"/>
-        </w:rPr>
-        <w:pict w14:anchorId="68AE6801">
-          <v:rect id="_x0000_i1118" style="width:0;height:1.5pt" o:hrstd="t" o:hr="t" fillcolor="#a0a0a0" stroked="f"/>
-        </w:pict>
-      </w:r>
-    </w:p>
-    <w:p>
-      <w:pPr>
-        <w:jc w:val="left"/>
-        <w:rPr>
           <w:b/>
           <w:bCs/>
           <w:lang w:val="en-ID"/>
@@ -449,22 +433,6 @@
       <w:pPr>
         <w:jc w:val="left"/>
         <w:rPr>
-          <w:lang w:val="en-ID"/>
-        </w:rPr>
-      </w:pPr>
-      <w:r>
-        <w:rPr>
-          <w:lang w:val="en-ID"/>
-        </w:rPr>
-        <w:pict w14:anchorId="05D8D4F2">
-          <v:rect id="_x0000_i1111" style="width:0;height:1.5pt" o:hrstd="t" o:hr="t" fillcolor="#a0a0a0" stroked="f"/>
-        </w:pict>
-      </w:r>
-    </w:p>
-    <w:p>
-      <w:pPr>
-        <w:jc w:val="left"/>
-        <w:rPr>
           <w:b/>
           <w:bCs/>
           <w:lang w:val="en-ID"/>
@@ -501,7 +469,6 @@
           <w:bCs/>
           <w:lang w:val="en-ID"/>
         </w:rPr>
-        <w:lastRenderedPageBreak/>
         <w:t>git status</w:t>
       </w:r>
       <w:r>
@@ -525,6 +492,7 @@
           <w:bCs/>
           <w:lang w:val="sv-SE"/>
         </w:rPr>
+        <w:lastRenderedPageBreak/>
         <w:t>git diff</w:t>
       </w:r>
       <w:r>
@@ -588,14 +556,6 @@
           <w:lang w:val="en-ID"/>
         </w:rPr>
       </w:pPr>
-      <w:r>
-        <w:rPr>
-          <w:lang w:val="en-ID"/>
-        </w:rPr>
-        <w:pict w14:anchorId="6A6DEE93">
-          <v:rect id="_x0000_i1112" style="width:0;height:1.5pt" o:hrstd="t" o:hr="t" fillcolor="#a0a0a0" stroked="f"/>
-        </w:pict>
-      </w:r>
     </w:p>
     <w:p>
       <w:pPr>
@@ -728,14 +688,6 @@
           <w:lang w:val="en-ID"/>
         </w:rPr>
       </w:pPr>
-      <w:r>
-        <w:rPr>
-          <w:lang w:val="en-ID"/>
-        </w:rPr>
-        <w:pict w14:anchorId="1666731E">
-          <v:rect id="_x0000_i1113" style="width:0;height:1.5pt" o:hrstd="t" o:hr="t" fillcolor="#a0a0a0" stroked="f"/>
-        </w:pict>
-      </w:r>
     </w:p>
     <w:p>
       <w:pPr>
@@ -913,15 +865,6 @@
           <w:lang w:val="en-ID"/>
         </w:rPr>
       </w:pPr>
-      <w:r>
-        <w:rPr>
-          <w:lang w:val="en-ID"/>
-        </w:rPr>
-        <w:lastRenderedPageBreak/>
-        <w:pict w14:anchorId="735B0715">
-          <v:rect id="_x0000_i1114" style="width:0;height:1.5pt" o:hrstd="t" o:hr="t" fillcolor="#a0a0a0" stroked="f"/>
-        </w:pict>
-      </w:r>
     </w:p>
     <w:p>
       <w:pPr>
@@ -967,6 +910,7 @@
           <w:bCs/>
           <w:lang w:val="en-ID"/>
         </w:rPr>
+        <w:lastRenderedPageBreak/>
         <w:t>init/clone</w:t>
       </w:r>
       <w:r>

</xml_diff>